<commit_message>
move from staging to prod
</commit_message>
<xml_diff>
--- a/Design/🔑 Login Process.docx
+++ b/Design/🔑 Login Process.docx
@@ -382,864 +382,6 @@
       </w:r>
     </w:p>
     <w:p/>
-    <w:p>
-      <w:r>
-        <w:lastRenderedPageBreak/>
-        <w:t xml:space="preserve">ERRORS: </w:t>
-      </w:r>
-    </w:p>
-    <w:p/>
-    <w:p>
-      <w:r>
-        <w:t>debug-utils.js:</w:t>
-      </w:r>
-      <w:proofErr w:type="gramStart"/>
-      <w:r>
-        <w:t xml:space="preserve">34  </w:t>
-      </w:r>
-      <w:r>
-        <w:rPr>
-          <w:rFonts w:ascii="Segoe UI Emoji" w:hAnsi="Segoe UI Emoji" w:cs="Segoe UI Emoji"/>
-        </w:rPr>
-        <w:t>❌</w:t>
-      </w:r>
-      <w:proofErr w:type="gramEnd"/>
-      <w:r>
-        <w:t xml:space="preserve"> </w:t>
-      </w:r>
-      <w:proofErr w:type="spellStart"/>
-      <w:r>
-        <w:t>loadUserDataFromCloud</w:t>
-      </w:r>
-      <w:proofErr w:type="spellEnd"/>
-      <w:r>
-        <w:t xml:space="preserve"> still not available after emergency functions</w:t>
-      </w:r>
-    </w:p>
-    <w:p>
-      <w:proofErr w:type="gramStart"/>
-      <w:r>
-        <w:t>error @</w:t>
-      </w:r>
-      <w:proofErr w:type="gramEnd"/>
-      <w:r>
-        <w:t xml:space="preserve"> debug-utils.js:34</w:t>
-      </w:r>
-    </w:p>
-    <w:p>
-      <w:r>
-        <w:t>(</w:t>
-      </w:r>
-      <w:proofErr w:type="gramStart"/>
-      <w:r>
-        <w:t>anonymous) @</w:t>
-      </w:r>
-      <w:proofErr w:type="gramEnd"/>
-      <w:r>
-        <w:t xml:space="preserve"> syntax-fix.js:32</w:t>
-      </w:r>
-    </w:p>
-    <w:p>
-      <w:proofErr w:type="spellStart"/>
-      <w:r>
-        <w:t>setTimeout</w:t>
-      </w:r>
-      <w:proofErr w:type="spellEnd"/>
-    </w:p>
-    <w:p>
-      <w:r>
-        <w:t>(</w:t>
-      </w:r>
-      <w:proofErr w:type="gramStart"/>
-      <w:r>
-        <w:t>anonymous) @</w:t>
-      </w:r>
-      <w:proofErr w:type="gramEnd"/>
-      <w:r>
-        <w:t xml:space="preserve"> syntax-fix.js:27</w:t>
-      </w:r>
-    </w:p>
-    <w:p>
-      <w:r>
-        <w:t>(</w:t>
-      </w:r>
-      <w:proofErr w:type="gramStart"/>
-      <w:r>
-        <w:t>anonymous) @</w:t>
-      </w:r>
-      <w:proofErr w:type="gramEnd"/>
-      <w:r>
-        <w:t xml:space="preserve"> syntax-fix.js:42</w:t>
-      </w:r>
-    </w:p>
-    <w:p>
-      <w:r>
-        <w:t>debug-utils.js:</w:t>
-      </w:r>
-      <w:proofErr w:type="gramStart"/>
-      <w:r>
-        <w:t xml:space="preserve">34  </w:t>
-      </w:r>
-      <w:r>
-        <w:rPr>
-          <w:rFonts w:ascii="Segoe UI Emoji" w:hAnsi="Segoe UI Emoji" w:cs="Segoe UI Emoji"/>
-        </w:rPr>
-        <w:t>❌</w:t>
-      </w:r>
-      <w:proofErr w:type="gramEnd"/>
-      <w:r>
-        <w:t xml:space="preserve"> </w:t>
-      </w:r>
-      <w:proofErr w:type="spellStart"/>
-      <w:r>
-        <w:t>addToList</w:t>
-      </w:r>
-      <w:proofErr w:type="spellEnd"/>
-      <w:r>
-        <w:t xml:space="preserve"> still not available after emergency functions</w:t>
-      </w:r>
-    </w:p>
-    <w:p>
-      <w:proofErr w:type="gramStart"/>
-      <w:r>
-        <w:t>error @</w:t>
-      </w:r>
-      <w:proofErr w:type="gramEnd"/>
-      <w:r>
-        <w:t xml:space="preserve"> debug-utils.js:34</w:t>
-      </w:r>
-    </w:p>
-    <w:p>
-      <w:r>
-        <w:t>(</w:t>
-      </w:r>
-      <w:proofErr w:type="gramStart"/>
-      <w:r>
-        <w:t>anonymous) @</w:t>
-      </w:r>
-      <w:proofErr w:type="gramEnd"/>
-      <w:r>
-        <w:t xml:space="preserve"> syntax-fix.js:35</w:t>
-      </w:r>
-    </w:p>
-    <w:p>
-      <w:proofErr w:type="spellStart"/>
-      <w:r>
-        <w:t>setTimeout</w:t>
-      </w:r>
-      <w:proofErr w:type="spellEnd"/>
-    </w:p>
-    <w:p>
-      <w:r>
-        <w:t>(</w:t>
-      </w:r>
-      <w:proofErr w:type="gramStart"/>
-      <w:r>
-        <w:t>anonymous) @</w:t>
-      </w:r>
-      <w:proofErr w:type="gramEnd"/>
-      <w:r>
-        <w:t xml:space="preserve"> syntax-fix.js:27</w:t>
-      </w:r>
-    </w:p>
-    <w:p>
-      <w:r>
-        <w:t>(</w:t>
-      </w:r>
-      <w:proofErr w:type="gramStart"/>
-      <w:r>
-        <w:t>anonymous) @</w:t>
-      </w:r>
-      <w:proofErr w:type="gramEnd"/>
-      <w:r>
-        <w:t xml:space="preserve"> syntax-fix.js:42</w:t>
-      </w:r>
-    </w:p>
-    <w:p>
-      <w:r>
-        <w:t>debug-utils.js:</w:t>
-      </w:r>
-      <w:proofErr w:type="gramStart"/>
-      <w:r>
-        <w:t xml:space="preserve">34  </w:t>
-      </w:r>
-      <w:r>
-        <w:rPr>
-          <w:rFonts w:ascii="Segoe UI Emoji" w:hAnsi="Segoe UI Emoji" w:cs="Segoe UI Emoji"/>
-        </w:rPr>
-        <w:t>❌</w:t>
-      </w:r>
-      <w:proofErr w:type="gramEnd"/>
-      <w:r>
-        <w:t xml:space="preserve"> Failed to create user database entry: </w:t>
-      </w:r>
-      <w:proofErr w:type="spellStart"/>
-      <w:r>
-        <w:t>TypeError</w:t>
-      </w:r>
-      <w:proofErr w:type="spellEnd"/>
-      <w:r>
-        <w:t xml:space="preserve">: </w:t>
-      </w:r>
-      <w:proofErr w:type="spellStart"/>
-      <w:proofErr w:type="gramStart"/>
-      <w:r>
-        <w:t>firebase.firestore</w:t>
-      </w:r>
-      <w:proofErr w:type="spellEnd"/>
-      <w:proofErr w:type="gramEnd"/>
-      <w:r>
-        <w:t xml:space="preserve"> is not a function</w:t>
-      </w:r>
-    </w:p>
-    <w:p>
-      <w:r>
-        <w:t xml:space="preserve">    at </w:t>
-      </w:r>
-      <w:proofErr w:type="spellStart"/>
-      <w:r>
-        <w:t>Object.processUserSignIn</w:t>
-      </w:r>
-      <w:proofErr w:type="spellEnd"/>
-      <w:r>
-        <w:t xml:space="preserve"> (app.js:351:31)</w:t>
-      </w:r>
-    </w:p>
-    <w:p>
-      <w:r>
-        <w:t xml:space="preserve">    at </w:t>
-      </w:r>
-      <w:proofErr w:type="gramStart"/>
-      <w:r>
-        <w:t>auth.js:44:30</w:t>
-      </w:r>
-      <w:proofErr w:type="gramEnd"/>
-    </w:p>
-    <w:p>
-      <w:r>
-        <w:t xml:space="preserve">    at next (auth.ts:358:5)</w:t>
-      </w:r>
-    </w:p>
-    <w:p>
-      <w:r>
-        <w:t xml:space="preserve">    at auth_impl.ts:600:24</w:t>
-      </w:r>
-    </w:p>
-    <w:p>
-      <w:proofErr w:type="gramStart"/>
-      <w:r>
-        <w:t>error @</w:t>
-      </w:r>
-      <w:proofErr w:type="gramEnd"/>
-      <w:r>
-        <w:t xml:space="preserve"> debug-utils.js:34</w:t>
-      </w:r>
-    </w:p>
-    <w:p>
-      <w:proofErr w:type="spellStart"/>
-      <w:proofErr w:type="gramStart"/>
-      <w:r>
-        <w:t>processUserSignIn</w:t>
-      </w:r>
-      <w:proofErr w:type="spellEnd"/>
-      <w:r>
-        <w:t xml:space="preserve"> @</w:t>
-      </w:r>
-      <w:proofErr w:type="gramEnd"/>
-      <w:r>
-        <w:t xml:space="preserve"> app.js:362</w:t>
-      </w:r>
-    </w:p>
-    <w:p>
-      <w:r>
-        <w:t>(</w:t>
-      </w:r>
-      <w:proofErr w:type="gramStart"/>
-      <w:r>
-        <w:t>anonymous) @</w:t>
-      </w:r>
-      <w:proofErr w:type="gramEnd"/>
-      <w:r>
-        <w:t xml:space="preserve"> auth.js:44</w:t>
-      </w:r>
-    </w:p>
-    <w:p>
-      <w:proofErr w:type="gramStart"/>
-      <w:r>
-        <w:t>next @</w:t>
-      </w:r>
-      <w:proofErr w:type="gramEnd"/>
-      <w:r>
-        <w:t xml:space="preserve"> auth.ts:358</w:t>
-      </w:r>
-    </w:p>
-    <w:p>
-      <w:r>
-        <w:t>(</w:t>
-      </w:r>
-      <w:proofErr w:type="gramStart"/>
-      <w:r>
-        <w:t>anonymous) @</w:t>
-      </w:r>
-      <w:proofErr w:type="gramEnd"/>
-      <w:r>
-        <w:t xml:space="preserve"> auth_impl.ts:600</w:t>
-      </w:r>
-    </w:p>
-    <w:p>
-      <w:proofErr w:type="spellStart"/>
-      <w:r>
-        <w:lastRenderedPageBreak/>
-        <w:t>Promise</w:t>
-      </w:r>
-      <w:proofErr w:type="gramStart"/>
-      <w:r>
-        <w:t>.then</w:t>
-      </w:r>
-      <w:proofErr w:type="spellEnd"/>
-      <w:proofErr w:type="gramEnd"/>
-    </w:p>
-    <w:p>
-      <w:proofErr w:type="spellStart"/>
-      <w:proofErr w:type="gramStart"/>
-      <w:r>
-        <w:t>registerStateListener</w:t>
-      </w:r>
-      <w:proofErr w:type="spellEnd"/>
-      <w:r>
-        <w:t xml:space="preserve"> @</w:t>
-      </w:r>
-      <w:proofErr w:type="gramEnd"/>
-      <w:r>
-        <w:t xml:space="preserve"> auth_impl.ts:600</w:t>
-      </w:r>
-    </w:p>
-    <w:p>
-      <w:proofErr w:type="spellStart"/>
-      <w:proofErr w:type="gramStart"/>
-      <w:r>
-        <w:t>onAuthStateChanged</w:t>
-      </w:r>
-      <w:proofErr w:type="spellEnd"/>
-      <w:r>
-        <w:t xml:space="preserve"> @</w:t>
-      </w:r>
-      <w:proofErr w:type="gramEnd"/>
-      <w:r>
-        <w:t xml:space="preserve"> auth_impl.ts:442</w:t>
-      </w:r>
-    </w:p>
-    <w:p>
-      <w:proofErr w:type="spellStart"/>
-      <w:proofErr w:type="gramStart"/>
-      <w:r>
-        <w:t>onAuthStateChanged</w:t>
-      </w:r>
-      <w:proofErr w:type="spellEnd"/>
-      <w:r>
-        <w:t xml:space="preserve"> @</w:t>
-      </w:r>
-      <w:proofErr w:type="gramEnd"/>
-      <w:r>
-        <w:t xml:space="preserve"> auth.ts:180</w:t>
-      </w:r>
-    </w:p>
-    <w:p>
-      <w:proofErr w:type="spellStart"/>
-      <w:proofErr w:type="gramStart"/>
-      <w:r>
-        <w:t>window.onAuthStateChanged</w:t>
-      </w:r>
-      <w:proofErr w:type="spellEnd"/>
-      <w:proofErr w:type="gramEnd"/>
-      <w:r>
-        <w:t xml:space="preserve"> @ firebase-init.js:30</w:t>
-      </w:r>
-    </w:p>
-    <w:p>
-      <w:proofErr w:type="spellStart"/>
-      <w:proofErr w:type="gramStart"/>
-      <w:r>
-        <w:t>initAuthBridge</w:t>
-      </w:r>
-      <w:proofErr w:type="spellEnd"/>
-      <w:r>
-        <w:t xml:space="preserve"> @</w:t>
-      </w:r>
-      <w:proofErr w:type="gramEnd"/>
-      <w:r>
-        <w:t xml:space="preserve"> auth.js:22</w:t>
-      </w:r>
-    </w:p>
-    <w:p>
-      <w:r>
-        <w:t>(</w:t>
-      </w:r>
-      <w:proofErr w:type="gramStart"/>
-      <w:r>
-        <w:t>anonymous) @</w:t>
-      </w:r>
-      <w:proofErr w:type="gramEnd"/>
-      <w:r>
-        <w:t xml:space="preserve"> auth.js:57</w:t>
-      </w:r>
-    </w:p>
-    <w:p>
-      <w:r>
-        <w:t>debug-utils.js:</w:t>
-      </w:r>
-      <w:proofErr w:type="gramStart"/>
-      <w:r>
-        <w:t xml:space="preserve">34  </w:t>
-      </w:r>
-      <w:r>
-        <w:rPr>
-          <w:rFonts w:ascii="Segoe UI Emoji" w:hAnsi="Segoe UI Emoji" w:cs="Segoe UI Emoji"/>
-        </w:rPr>
-        <w:t>❌</w:t>
-      </w:r>
-      <w:proofErr w:type="gramEnd"/>
-      <w:r>
-        <w:t xml:space="preserve"> </w:t>
-      </w:r>
-      <w:proofErr w:type="spellStart"/>
-      <w:r>
-        <w:t>loadUserDataFromCloud</w:t>
-      </w:r>
-      <w:proofErr w:type="spellEnd"/>
-      <w:r>
-        <w:t xml:space="preserve"> function not available</w:t>
-      </w:r>
-    </w:p>
-    <w:p>
-      <w:proofErr w:type="gramStart"/>
-      <w:r>
-        <w:t>error @</w:t>
-      </w:r>
-      <w:proofErr w:type="gramEnd"/>
-      <w:r>
-        <w:t xml:space="preserve"> debug-utils.js:34</w:t>
-      </w:r>
-    </w:p>
-    <w:p>
-      <w:proofErr w:type="spellStart"/>
-      <w:proofErr w:type="gramStart"/>
-      <w:r>
-        <w:t>processUserSignIn</w:t>
-      </w:r>
-      <w:proofErr w:type="spellEnd"/>
-      <w:r>
-        <w:t xml:space="preserve"> @</w:t>
-      </w:r>
-      <w:proofErr w:type="gramEnd"/>
-      <w:r>
-        <w:t xml:space="preserve"> app.js:391</w:t>
-      </w:r>
-    </w:p>
-    <w:p>
-      <w:r>
-        <w:t>(</w:t>
-      </w:r>
-      <w:proofErr w:type="gramStart"/>
-      <w:r>
-        <w:t>anonymous) @</w:t>
-      </w:r>
-      <w:proofErr w:type="gramEnd"/>
-      <w:r>
-        <w:t xml:space="preserve"> auth.js:44</w:t>
-      </w:r>
-    </w:p>
-    <w:p>
-      <w:proofErr w:type="gramStart"/>
-      <w:r>
-        <w:t>next @</w:t>
-      </w:r>
-      <w:proofErr w:type="gramEnd"/>
-      <w:r>
-        <w:t xml:space="preserve"> auth.ts:358</w:t>
-      </w:r>
-    </w:p>
-    <w:p>
-      <w:r>
-        <w:t>(</w:t>
-      </w:r>
-      <w:proofErr w:type="gramStart"/>
-      <w:r>
-        <w:t>anonymous) @</w:t>
-      </w:r>
-      <w:proofErr w:type="gramEnd"/>
-      <w:r>
-        <w:t xml:space="preserve"> auth_impl.ts:600</w:t>
-      </w:r>
-    </w:p>
-    <w:p>
-      <w:proofErr w:type="spellStart"/>
-      <w:r>
-        <w:t>Promise</w:t>
-      </w:r>
-      <w:proofErr w:type="gramStart"/>
-      <w:r>
-        <w:t>.then</w:t>
-      </w:r>
-      <w:proofErr w:type="spellEnd"/>
-      <w:proofErr w:type="gramEnd"/>
-    </w:p>
-    <w:p>
-      <w:proofErr w:type="spellStart"/>
-      <w:proofErr w:type="gramStart"/>
-      <w:r>
-        <w:t>registerStateListener</w:t>
-      </w:r>
-      <w:proofErr w:type="spellEnd"/>
-      <w:r>
-        <w:t xml:space="preserve"> @</w:t>
-      </w:r>
-      <w:proofErr w:type="gramEnd"/>
-      <w:r>
-        <w:t xml:space="preserve"> auth_impl.ts:600</w:t>
-      </w:r>
-    </w:p>
-    <w:p>
-      <w:proofErr w:type="spellStart"/>
-      <w:proofErr w:type="gramStart"/>
-      <w:r>
-        <w:t>onAuthStateChanged</w:t>
-      </w:r>
-      <w:proofErr w:type="spellEnd"/>
-      <w:r>
-        <w:t xml:space="preserve"> @</w:t>
-      </w:r>
-      <w:proofErr w:type="gramEnd"/>
-      <w:r>
-        <w:t xml:space="preserve"> auth_impl.ts:442</w:t>
-      </w:r>
-    </w:p>
-    <w:p>
-      <w:proofErr w:type="spellStart"/>
-      <w:proofErr w:type="gramStart"/>
-      <w:r>
-        <w:t>onAuthStateChanged</w:t>
-      </w:r>
-      <w:proofErr w:type="spellEnd"/>
-      <w:r>
-        <w:t xml:space="preserve"> @</w:t>
-      </w:r>
-      <w:proofErr w:type="gramEnd"/>
-      <w:r>
-        <w:t xml:space="preserve"> auth.ts:180</w:t>
-      </w:r>
-    </w:p>
-    <w:p>
-      <w:proofErr w:type="spellStart"/>
-      <w:proofErr w:type="gramStart"/>
-      <w:r>
-        <w:t>window.onAuthStateChanged</w:t>
-      </w:r>
-      <w:proofErr w:type="spellEnd"/>
-      <w:proofErr w:type="gramEnd"/>
-      <w:r>
-        <w:t xml:space="preserve"> @ firebase-init.js:30</w:t>
-      </w:r>
-    </w:p>
-    <w:p>
-      <w:proofErr w:type="spellStart"/>
-      <w:proofErr w:type="gramStart"/>
-      <w:r>
-        <w:t>initAuthBridge</w:t>
-      </w:r>
-      <w:proofErr w:type="spellEnd"/>
-      <w:r>
-        <w:t xml:space="preserve"> @</w:t>
-      </w:r>
-      <w:proofErr w:type="gramEnd"/>
-      <w:r>
-        <w:t xml:space="preserve"> auth.js:22</w:t>
-      </w:r>
-    </w:p>
-    <w:p>
-      <w:r>
-        <w:t>(</w:t>
-      </w:r>
-      <w:proofErr w:type="gramStart"/>
-      <w:r>
-        <w:t>anonymous) @</w:t>
-      </w:r>
-      <w:proofErr w:type="gramEnd"/>
-      <w:r>
-        <w:t xml:space="preserve"> auth.js:57</w:t>
-      </w:r>
-    </w:p>
-    <w:p>
-      <w:r>
-        <w:t>app.js:</w:t>
-      </w:r>
-      <w:proofErr w:type="gramStart"/>
-      <w:r>
-        <w:t xml:space="preserve">507  </w:t>
-      </w:r>
-      <w:r>
-        <w:rPr>
-          <w:rFonts w:ascii="Segoe UI Emoji" w:hAnsi="Segoe UI Emoji" w:cs="Segoe UI Emoji"/>
-        </w:rPr>
-        <w:t>❌</w:t>
-      </w:r>
-      <w:proofErr w:type="gramEnd"/>
-      <w:r>
-        <w:t xml:space="preserve"> </w:t>
-      </w:r>
-      <w:proofErr w:type="spellStart"/>
-      <w:r>
-        <w:t>Firestore</w:t>
-      </w:r>
-      <w:proofErr w:type="spellEnd"/>
-      <w:r>
-        <w:t xml:space="preserve"> read failed: Error: </w:t>
-      </w:r>
-      <w:proofErr w:type="spellStart"/>
-      <w:r>
-        <w:t>Firestore</w:t>
-      </w:r>
-      <w:proofErr w:type="spellEnd"/>
-      <w:r>
-        <w:t xml:space="preserve"> not available</w:t>
-      </w:r>
-    </w:p>
-    <w:p>
-      <w:r>
-        <w:t xml:space="preserve">    at </w:t>
-      </w:r>
-      <w:proofErr w:type="spellStart"/>
-      <w:r>
-        <w:t>Object.settingsDoc</w:t>
-      </w:r>
-      <w:proofErr w:type="spellEnd"/>
-      <w:r>
-        <w:t xml:space="preserve"> (app.js:494:15)</w:t>
-      </w:r>
-    </w:p>
-    <w:p>
-      <w:r>
-        <w:t xml:space="preserve">    at </w:t>
-      </w:r>
-      <w:proofErr w:type="spellStart"/>
-      <w:r>
-        <w:t>Object.readSettings</w:t>
-      </w:r>
-      <w:proofErr w:type="spellEnd"/>
-      <w:r>
-        <w:t xml:space="preserve"> (app.js:502:33)</w:t>
-      </w:r>
-    </w:p>
-    <w:p>
-      <w:r>
-        <w:t xml:space="preserve">    at </w:t>
-      </w:r>
-      <w:proofErr w:type="spellStart"/>
-      <w:r>
-        <w:t>Object.processUserSignIn</w:t>
-      </w:r>
-      <w:proofErr w:type="spellEnd"/>
-      <w:r>
-        <w:t xml:space="preserve"> (app.js:416:39)</w:t>
-      </w:r>
-    </w:p>
-    <w:p>
-      <w:r>
-        <w:t xml:space="preserve">    at </w:t>
-      </w:r>
-      <w:proofErr w:type="gramStart"/>
-      <w:r>
-        <w:t>auth.js:44:30</w:t>
-      </w:r>
-      <w:proofErr w:type="gramEnd"/>
-    </w:p>
-    <w:p>
-      <w:r>
-        <w:t xml:space="preserve">    at next (auth.ts:358:5)</w:t>
-      </w:r>
-    </w:p>
-    <w:p>
-      <w:r>
-        <w:lastRenderedPageBreak/>
-        <w:t xml:space="preserve">    at auth_impl.ts:600:24</w:t>
-      </w:r>
-    </w:p>
-    <w:p>
-      <w:proofErr w:type="spellStart"/>
-      <w:proofErr w:type="gramStart"/>
-      <w:r>
-        <w:t>readSettings</w:t>
-      </w:r>
-      <w:proofErr w:type="spellEnd"/>
-      <w:r>
-        <w:t xml:space="preserve"> @</w:t>
-      </w:r>
-      <w:proofErr w:type="gramEnd"/>
-      <w:r>
-        <w:t xml:space="preserve"> app.js:507</w:t>
-      </w:r>
-    </w:p>
-    <w:p>
-      <w:proofErr w:type="spellStart"/>
-      <w:proofErr w:type="gramStart"/>
-      <w:r>
-        <w:t>processUserSignIn</w:t>
-      </w:r>
-      <w:proofErr w:type="spellEnd"/>
-      <w:r>
-        <w:t xml:space="preserve"> @</w:t>
-      </w:r>
-      <w:proofErr w:type="gramEnd"/>
-      <w:r>
-        <w:t xml:space="preserve"> app.js:416</w:t>
-      </w:r>
-    </w:p>
-    <w:p>
-      <w:r>
-        <w:t>(</w:t>
-      </w:r>
-      <w:proofErr w:type="gramStart"/>
-      <w:r>
-        <w:t>anonymous) @</w:t>
-      </w:r>
-      <w:proofErr w:type="gramEnd"/>
-      <w:r>
-        <w:t xml:space="preserve"> auth.js:44</w:t>
-      </w:r>
-    </w:p>
-    <w:p>
-      <w:proofErr w:type="gramStart"/>
-      <w:r>
-        <w:t>next @</w:t>
-      </w:r>
-      <w:proofErr w:type="gramEnd"/>
-      <w:r>
-        <w:t xml:space="preserve"> auth.ts:358</w:t>
-      </w:r>
-    </w:p>
-    <w:p>
-      <w:r>
-        <w:t>(</w:t>
-      </w:r>
-      <w:proofErr w:type="gramStart"/>
-      <w:r>
-        <w:t>anonymous) @</w:t>
-      </w:r>
-      <w:proofErr w:type="gramEnd"/>
-      <w:r>
-        <w:t xml:space="preserve"> auth_impl.ts:600</w:t>
-      </w:r>
-    </w:p>
-    <w:p>
-      <w:proofErr w:type="spellStart"/>
-      <w:r>
-        <w:t>Promise</w:t>
-      </w:r>
-      <w:proofErr w:type="gramStart"/>
-      <w:r>
-        <w:t>.then</w:t>
-      </w:r>
-      <w:proofErr w:type="spellEnd"/>
-      <w:proofErr w:type="gramEnd"/>
-    </w:p>
-    <w:p>
-      <w:proofErr w:type="spellStart"/>
-      <w:proofErr w:type="gramStart"/>
-      <w:r>
-        <w:t>registerStateListener</w:t>
-      </w:r>
-      <w:proofErr w:type="spellEnd"/>
-      <w:r>
-        <w:t xml:space="preserve"> @</w:t>
-      </w:r>
-      <w:proofErr w:type="gramEnd"/>
-      <w:r>
-        <w:t xml:space="preserve"> auth_impl.ts:600</w:t>
-      </w:r>
-    </w:p>
-    <w:p>
-      <w:proofErr w:type="spellStart"/>
-      <w:proofErr w:type="gramStart"/>
-      <w:r>
-        <w:t>onAuthStateChanged</w:t>
-      </w:r>
-      <w:proofErr w:type="spellEnd"/>
-      <w:r>
-        <w:t xml:space="preserve"> @</w:t>
-      </w:r>
-      <w:proofErr w:type="gramEnd"/>
-      <w:r>
-        <w:t xml:space="preserve"> auth_impl.ts:442</w:t>
-      </w:r>
-    </w:p>
-    <w:p>
-      <w:proofErr w:type="spellStart"/>
-      <w:proofErr w:type="gramStart"/>
-      <w:r>
-        <w:t>onAuthStateChanged</w:t>
-      </w:r>
-      <w:proofErr w:type="spellEnd"/>
-      <w:r>
-        <w:t xml:space="preserve"> @</w:t>
-      </w:r>
-      <w:proofErr w:type="gramEnd"/>
-      <w:r>
-        <w:t xml:space="preserve"> auth.ts:180</w:t>
-      </w:r>
-    </w:p>
-    <w:p>
-      <w:proofErr w:type="spellStart"/>
-      <w:proofErr w:type="gramStart"/>
-      <w:r>
-        <w:t>window.onAuthStateChanged</w:t>
-      </w:r>
-      <w:proofErr w:type="spellEnd"/>
-      <w:proofErr w:type="gramEnd"/>
-      <w:r>
-        <w:t xml:space="preserve"> @ firebase-init.js:30</w:t>
-      </w:r>
-    </w:p>
-    <w:p>
-      <w:proofErr w:type="spellStart"/>
-      <w:proofErr w:type="gramStart"/>
-      <w:r>
-        <w:t>initAuthBridge</w:t>
-      </w:r>
-      <w:proofErr w:type="spellEnd"/>
-      <w:r>
-        <w:t xml:space="preserve"> @</w:t>
-      </w:r>
-      <w:proofErr w:type="gramEnd"/>
-      <w:r>
-        <w:t xml:space="preserve"> auth.js:22</w:t>
-      </w:r>
-    </w:p>
-    <w:p>
-      <w:r>
-        <w:t>(</w:t>
-      </w:r>
-      <w:proofErr w:type="gramStart"/>
-      <w:r>
-        <w:t>anonymous) @</w:t>
-      </w:r>
-      <w:proofErr w:type="gramEnd"/>
-      <w:r>
-        <w:t xml:space="preserve"> auth.js:57</w:t>
-      </w:r>
-    </w:p>
-    <w:p>
-      <w:r>
-        <w:t>favicon.ico:1   GET https://deploy-preview-3--</w:t>
-      </w:r>
-      <w:proofErr w:type="spellStart"/>
-      <w:r>
-        <w:t>flicklet.netlify.app</w:t>
-      </w:r>
-      <w:proofErr w:type="spellEnd"/>
-      <w:r>
-        <w:t>/favicon.ico 404 (Not Found)</w:t>
-      </w:r>
-    </w:p>
     <w:sectPr>
       <w:pgSz w:w="12240" w:h="15840"/>
       <w:pgMar w:top="1440" w:right="1440" w:bottom="1440" w:left="1440" w:header="720" w:footer="720" w:gutter="0"/>
@@ -1978,6 +1120,7 @@
   <w:style w:type="character" w:default="1" w:styleId="DefaultParagraphFont">
     <w:name w:val="Default Paragraph Font"/>
     <w:uiPriority w:val="1"/>
+    <w:semiHidden/>
     <w:unhideWhenUsed/>
   </w:style>
   <w:style w:type="table" w:default="1" w:styleId="TableNormal">

</xml_diff>